<commit_message>
update task3 for topic_02
</commit_message>
<xml_diff>
--- a/TP-KB-22-Serhii-Dmitrenko-lpr.docx
+++ b/TP-KB-22-Serhii-Dmitrenko-lpr.docx
@@ -470,8 +470,6 @@
         </w:rPr>
         <w:t>github:</w:t>
       </w:r>
-      <w:bookmarkStart w:id="0" w:name="_GoBack"/>
-      <w:bookmarkEnd w:id="0"/>
     </w:p>
     <w:p>
       <w:pPr>
@@ -1994,13 +1992,23 @@
                 <w:szCs w:val="20"/>
               </w:rPr>
             </w:pPr>
-            <w:r>
-              <w:rPr>
-                <w:rFonts w:ascii="Courier New" w:hAnsi="Courier New" w:cs="Courier New"/>
-                <w:sz w:val="20"/>
-                <w:szCs w:val="20"/>
-              </w:rPr>
-              <w:t xml:space="preserve">def </w:t>
+            <w:proofErr w:type="spellStart"/>
+            <w:r>
+              <w:rPr>
+                <w:rFonts w:ascii="Courier New" w:hAnsi="Courier New" w:cs="Courier New"/>
+                <w:sz w:val="20"/>
+                <w:szCs w:val="20"/>
+              </w:rPr>
+              <w:t>def</w:t>
+            </w:r>
+            <w:proofErr w:type="spellEnd"/>
+            <w:r>
+              <w:rPr>
+                <w:rFonts w:ascii="Courier New" w:hAnsi="Courier New" w:cs="Courier New"/>
+                <w:sz w:val="20"/>
+                <w:szCs w:val="20"/>
+              </w:rPr>
+              <w:t xml:space="preserve"> </w:t>
             </w:r>
             <w:proofErr w:type="spellStart"/>
             <w:r>
@@ -2978,13 +2986,23 @@
                 <w:szCs w:val="20"/>
               </w:rPr>
             </w:pPr>
-            <w:r>
-              <w:rPr>
-                <w:rFonts w:ascii="Courier New" w:hAnsi="Courier New" w:cs="Courier New"/>
-                <w:sz w:val="20"/>
-                <w:szCs w:val="20"/>
-              </w:rPr>
-              <w:t>def Disc(</w:t>
+            <w:proofErr w:type="spellStart"/>
+            <w:r>
+              <w:rPr>
+                <w:rFonts w:ascii="Courier New" w:hAnsi="Courier New" w:cs="Courier New"/>
+                <w:sz w:val="20"/>
+                <w:szCs w:val="20"/>
+              </w:rPr>
+              <w:t>def</w:t>
+            </w:r>
+            <w:proofErr w:type="spellEnd"/>
+            <w:r>
+              <w:rPr>
+                <w:rFonts w:ascii="Courier New" w:hAnsi="Courier New" w:cs="Courier New"/>
+                <w:sz w:val="20"/>
+                <w:szCs w:val="20"/>
+              </w:rPr>
+              <w:t xml:space="preserve"> Disc(</w:t>
             </w:r>
             <w:proofErr w:type="spellStart"/>
             <w:proofErr w:type="gramStart"/>
@@ -3066,13 +3084,23 @@
                 <w:szCs w:val="20"/>
               </w:rPr>
             </w:pPr>
-            <w:r>
-              <w:rPr>
-                <w:rFonts w:ascii="Courier New" w:hAnsi="Courier New" w:cs="Courier New"/>
-                <w:sz w:val="20"/>
-                <w:szCs w:val="20"/>
-              </w:rPr>
-              <w:t>def Roots(</w:t>
+            <w:proofErr w:type="spellStart"/>
+            <w:r>
+              <w:rPr>
+                <w:rFonts w:ascii="Courier New" w:hAnsi="Courier New" w:cs="Courier New"/>
+                <w:sz w:val="20"/>
+                <w:szCs w:val="20"/>
+              </w:rPr>
+              <w:t>def</w:t>
+            </w:r>
+            <w:proofErr w:type="spellEnd"/>
+            <w:r>
+              <w:rPr>
+                <w:rFonts w:ascii="Courier New" w:hAnsi="Courier New" w:cs="Courier New"/>
+                <w:sz w:val="20"/>
+                <w:szCs w:val="20"/>
+              </w:rPr>
+              <w:t xml:space="preserve"> Roots(</w:t>
             </w:r>
             <w:proofErr w:type="spellStart"/>
             <w:proofErr w:type="gramStart"/>
@@ -4102,9 +4130,10 @@
       <w:r>
         <w:rPr>
           <w:rFonts w:ascii="Times New Roman" w:hAnsi="Times New Roman" w:cs="Times New Roman"/>
-          <w:sz w:val="28"/>
-          <w:szCs w:val="28"/>
-          <w:lang w:val="ru-RU"/>
+          <w:noProof/>
+          <w:sz w:val="28"/>
+          <w:szCs w:val="28"/>
+          <w:lang w:eastAsia="uk-UA"/>
         </w:rPr>
         <w:drawing>
           <wp:inline distT="0" distB="0" distL="0" distR="0" wp14:anchorId="2B462DF8" wp14:editId="3CD26ABB">
@@ -4272,7 +4301,34 @@
           <w:szCs w:val="28"/>
           <w:lang w:val="en-US"/>
         </w:rPr>
-        <w:t xml:space="preserve">if, else </w:t>
+        <w:t>if</w:t>
+      </w:r>
+      <w:r>
+        <w:rPr>
+          <w:rFonts w:ascii="Times New Roman" w:hAnsi="Times New Roman" w:cs="Times New Roman"/>
+          <w:sz w:val="28"/>
+          <w:szCs w:val="28"/>
+          <w:lang w:val="ru-RU"/>
+        </w:rPr>
+        <w:t xml:space="preserve">, </w:t>
+      </w:r>
+      <w:r>
+        <w:rPr>
+          <w:rFonts w:ascii="Times New Roman" w:hAnsi="Times New Roman" w:cs="Times New Roman"/>
+          <w:sz w:val="28"/>
+          <w:szCs w:val="28"/>
+          <w:lang w:val="en-US"/>
+        </w:rPr>
+        <w:t>else</w:t>
+      </w:r>
+      <w:r>
+        <w:rPr>
+          <w:rFonts w:ascii="Times New Roman" w:hAnsi="Times New Roman" w:cs="Times New Roman"/>
+          <w:sz w:val="28"/>
+          <w:szCs w:val="28"/>
+          <w:lang w:val="ru-RU"/>
+        </w:rPr>
+        <w:t xml:space="preserve"> </w:t>
       </w:r>
       <w:r>
         <w:rPr>
@@ -4287,9 +4343,18 @@
           <w:rFonts w:ascii="Times New Roman" w:hAnsi="Times New Roman" w:cs="Times New Roman"/>
           <w:sz w:val="28"/>
           <w:szCs w:val="28"/>
+          <w:lang w:val="ru-RU"/>
+        </w:rPr>
+        <w:t xml:space="preserve"> </w:t>
+      </w:r>
+      <w:r>
+        <w:rPr>
+          <w:rFonts w:ascii="Times New Roman" w:hAnsi="Times New Roman" w:cs="Times New Roman"/>
+          <w:sz w:val="28"/>
+          <w:szCs w:val="28"/>
           <w:lang w:val="en-US"/>
         </w:rPr>
-        <w:t xml:space="preserve"> elif</w:t>
+        <w:t>elif</w:t>
       </w:r>
       <w:r>
         <w:rPr>
@@ -5033,287 +5098,287 @@
           <w:rFonts w:ascii="Times New Roman" w:hAnsi="Times New Roman" w:cs="Times New Roman"/>
           <w:sz w:val="28"/>
           <w:szCs w:val="28"/>
+          <w:lang w:val="ru-RU"/>
+        </w:rPr>
+      </w:pPr>
+      <w:hyperlink r:id="rId13" w:history="1">
+        <w:r>
+          <w:rPr>
+            <w:rStyle w:val="a5"/>
+            <w:rFonts w:ascii="Times New Roman" w:hAnsi="Times New Roman" w:cs="Times New Roman"/>
+            <w:sz w:val="24"/>
+            <w:szCs w:val="28"/>
+            <w:lang w:val="en-US"/>
+          </w:rPr>
+          <w:t>https</w:t>
+        </w:r>
+        <w:r>
+          <w:rPr>
+            <w:rStyle w:val="a5"/>
+            <w:rFonts w:ascii="Times New Roman" w:hAnsi="Times New Roman" w:cs="Times New Roman"/>
+            <w:sz w:val="24"/>
+            <w:szCs w:val="28"/>
+            <w:lang w:val="ru-RU"/>
+          </w:rPr>
+          <w:t>://</w:t>
+        </w:r>
+        <w:r>
+          <w:rPr>
+            <w:rStyle w:val="a5"/>
+            <w:rFonts w:ascii="Times New Roman" w:hAnsi="Times New Roman" w:cs="Times New Roman"/>
+            <w:sz w:val="24"/>
+            <w:szCs w:val="28"/>
+            <w:lang w:val="en-US"/>
+          </w:rPr>
+          <w:t>github</w:t>
+        </w:r>
+        <w:r>
+          <w:rPr>
+            <w:rStyle w:val="a5"/>
+            <w:rFonts w:ascii="Times New Roman" w:hAnsi="Times New Roman" w:cs="Times New Roman"/>
+            <w:sz w:val="24"/>
+            <w:szCs w:val="28"/>
+            <w:lang w:val="ru-RU"/>
+          </w:rPr>
+          <w:t>.</w:t>
+        </w:r>
+        <w:r>
+          <w:rPr>
+            <w:rStyle w:val="a5"/>
+            <w:rFonts w:ascii="Times New Roman" w:hAnsi="Times New Roman" w:cs="Times New Roman"/>
+            <w:sz w:val="24"/>
+            <w:szCs w:val="28"/>
+            <w:lang w:val="en-US"/>
+          </w:rPr>
+          <w:t>com</w:t>
+        </w:r>
+        <w:r>
+          <w:rPr>
+            <w:rStyle w:val="a5"/>
+            <w:rFonts w:ascii="Times New Roman" w:hAnsi="Times New Roman" w:cs="Times New Roman"/>
+            <w:sz w:val="24"/>
+            <w:szCs w:val="28"/>
+            <w:lang w:val="ru-RU"/>
+          </w:rPr>
+          <w:t>/</w:t>
+        </w:r>
+        <w:r>
+          <w:rPr>
+            <w:rStyle w:val="a5"/>
+            <w:rFonts w:ascii="Times New Roman" w:hAnsi="Times New Roman" w:cs="Times New Roman"/>
+            <w:sz w:val="24"/>
+            <w:szCs w:val="28"/>
+            <w:lang w:val="en-US"/>
+          </w:rPr>
+          <w:t>bletovskiy</w:t>
+        </w:r>
+        <w:r>
+          <w:rPr>
+            <w:rStyle w:val="a5"/>
+            <w:rFonts w:ascii="Times New Roman" w:hAnsi="Times New Roman" w:cs="Times New Roman"/>
+            <w:sz w:val="24"/>
+            <w:szCs w:val="28"/>
+            <w:lang w:val="ru-RU"/>
+          </w:rPr>
+          <w:t>/</w:t>
+        </w:r>
+        <w:r>
+          <w:rPr>
+            <w:rStyle w:val="a5"/>
+            <w:rFonts w:ascii="Times New Roman" w:hAnsi="Times New Roman" w:cs="Times New Roman"/>
+            <w:sz w:val="24"/>
+            <w:szCs w:val="28"/>
+            <w:lang w:val="en-US"/>
+          </w:rPr>
+          <w:t>TP</w:t>
+        </w:r>
+        <w:r>
+          <w:rPr>
+            <w:rStyle w:val="a5"/>
+            <w:rFonts w:ascii="Times New Roman" w:hAnsi="Times New Roman" w:cs="Times New Roman"/>
+            <w:sz w:val="24"/>
+            <w:szCs w:val="28"/>
+            <w:lang w:val="ru-RU"/>
+          </w:rPr>
+          <w:t>-</w:t>
+        </w:r>
+        <w:r>
+          <w:rPr>
+            <w:rStyle w:val="a5"/>
+            <w:rFonts w:ascii="Times New Roman" w:hAnsi="Times New Roman" w:cs="Times New Roman"/>
+            <w:sz w:val="24"/>
+            <w:szCs w:val="28"/>
+            <w:lang w:val="en-US"/>
+          </w:rPr>
+          <w:t>KB</w:t>
+        </w:r>
+        <w:r>
+          <w:rPr>
+            <w:rStyle w:val="a5"/>
+            <w:rFonts w:ascii="Times New Roman" w:hAnsi="Times New Roman" w:cs="Times New Roman"/>
+            <w:sz w:val="24"/>
+            <w:szCs w:val="28"/>
+            <w:lang w:val="ru-RU"/>
+          </w:rPr>
+          <w:t>-222-</w:t>
+        </w:r>
+        <w:r>
+          <w:rPr>
+            <w:rStyle w:val="a5"/>
+            <w:rFonts w:ascii="Times New Roman" w:hAnsi="Times New Roman" w:cs="Times New Roman"/>
+            <w:sz w:val="24"/>
+            <w:szCs w:val="28"/>
+            <w:lang w:val="en-US"/>
+          </w:rPr>
+          <w:t>Serhii</w:t>
+        </w:r>
+        <w:r>
+          <w:rPr>
+            <w:rStyle w:val="a5"/>
+            <w:rFonts w:ascii="Times New Roman" w:hAnsi="Times New Roman" w:cs="Times New Roman"/>
+            <w:sz w:val="24"/>
+            <w:szCs w:val="28"/>
+            <w:lang w:val="ru-RU"/>
+          </w:rPr>
+          <w:t>-</w:t>
+        </w:r>
+        <w:r>
+          <w:rPr>
+            <w:rStyle w:val="a5"/>
+            <w:rFonts w:ascii="Times New Roman" w:hAnsi="Times New Roman" w:cs="Times New Roman"/>
+            <w:sz w:val="24"/>
+            <w:szCs w:val="28"/>
+            <w:lang w:val="en-US"/>
+          </w:rPr>
+          <w:t>Dmitrenko</w:t>
+        </w:r>
+        <w:r>
+          <w:rPr>
+            <w:rStyle w:val="a5"/>
+            <w:rFonts w:ascii="Times New Roman" w:hAnsi="Times New Roman" w:cs="Times New Roman"/>
+            <w:sz w:val="24"/>
+            <w:szCs w:val="28"/>
+            <w:lang w:val="ru-RU"/>
+          </w:rPr>
+          <w:t>/</w:t>
+        </w:r>
+        <w:r>
+          <w:rPr>
+            <w:rStyle w:val="a5"/>
+            <w:rFonts w:ascii="Times New Roman" w:hAnsi="Times New Roman" w:cs="Times New Roman"/>
+            <w:sz w:val="24"/>
+            <w:szCs w:val="28"/>
+            <w:lang w:val="en-US"/>
+          </w:rPr>
+          <w:t>blob</w:t>
+        </w:r>
+        <w:r>
+          <w:rPr>
+            <w:rStyle w:val="a5"/>
+            <w:rFonts w:ascii="Times New Roman" w:hAnsi="Times New Roman" w:cs="Times New Roman"/>
+            <w:sz w:val="24"/>
+            <w:szCs w:val="28"/>
+            <w:lang w:val="ru-RU"/>
+          </w:rPr>
+          <w:t>/</w:t>
+        </w:r>
+        <w:r>
+          <w:rPr>
+            <w:rStyle w:val="a5"/>
+            <w:rFonts w:ascii="Times New Roman" w:hAnsi="Times New Roman" w:cs="Times New Roman"/>
+            <w:sz w:val="24"/>
+            <w:szCs w:val="28"/>
+            <w:lang w:val="en-US"/>
+          </w:rPr>
+          <w:t>main</w:t>
+        </w:r>
+        <w:r>
+          <w:rPr>
+            <w:rStyle w:val="a5"/>
+            <w:rFonts w:ascii="Times New Roman" w:hAnsi="Times New Roman" w:cs="Times New Roman"/>
+            <w:sz w:val="24"/>
+            <w:szCs w:val="28"/>
+            <w:lang w:val="ru-RU"/>
+          </w:rPr>
+          <w:t>/</w:t>
+        </w:r>
+        <w:r>
+          <w:rPr>
+            <w:rStyle w:val="a5"/>
+            <w:rFonts w:ascii="Times New Roman" w:hAnsi="Times New Roman" w:cs="Times New Roman"/>
+            <w:sz w:val="24"/>
+            <w:szCs w:val="28"/>
+            <w:lang w:val="en-US"/>
+          </w:rPr>
+          <w:t>topic</w:t>
+        </w:r>
+        <w:r>
+          <w:rPr>
+            <w:rStyle w:val="a5"/>
+            <w:rFonts w:ascii="Times New Roman" w:hAnsi="Times New Roman" w:cs="Times New Roman"/>
+            <w:sz w:val="24"/>
+            <w:szCs w:val="28"/>
+            <w:lang w:val="ru-RU"/>
+          </w:rPr>
+          <w:t>_02/</w:t>
+        </w:r>
+        <w:r>
+          <w:rPr>
+            <w:rStyle w:val="a5"/>
+            <w:rFonts w:ascii="Times New Roman" w:hAnsi="Times New Roman" w:cs="Times New Roman"/>
+            <w:sz w:val="24"/>
+            <w:szCs w:val="28"/>
+            <w:lang w:val="en-US"/>
+          </w:rPr>
+          <w:t>task</w:t>
+        </w:r>
+        <w:r>
+          <w:rPr>
+            <w:rStyle w:val="a5"/>
+            <w:rFonts w:ascii="Times New Roman" w:hAnsi="Times New Roman" w:cs="Times New Roman"/>
+            <w:sz w:val="24"/>
+            <w:szCs w:val="28"/>
+            <w:lang w:val="ru-RU"/>
+          </w:rPr>
+          <w:t>2.</w:t>
+        </w:r>
+        <w:r>
+          <w:rPr>
+            <w:rStyle w:val="a5"/>
+            <w:rFonts w:ascii="Times New Roman" w:hAnsi="Times New Roman" w:cs="Times New Roman"/>
+            <w:sz w:val="24"/>
+            <w:szCs w:val="28"/>
+            <w:lang w:val="en-US"/>
+          </w:rPr>
+          <w:t>py</w:t>
+        </w:r>
+      </w:hyperlink>
+    </w:p>
+    <w:p>
+      <w:pPr>
+        <w:ind w:firstLine="708"/>
+        <w:rPr>
+          <w:rFonts w:ascii="Times New Roman" w:hAnsi="Times New Roman" w:cs="Times New Roman"/>
+          <w:sz w:val="28"/>
+          <w:szCs w:val="28"/>
+          <w:lang w:val="ru-RU"/>
+        </w:rPr>
+      </w:pPr>
+      <w:r>
+        <w:rPr>
+          <w:rFonts w:ascii="Times New Roman" w:hAnsi="Times New Roman" w:cs="Times New Roman"/>
+          <w:sz w:val="28"/>
+          <w:szCs w:val="28"/>
+        </w:rPr>
+        <w:t xml:space="preserve">Знімок екрану з посилання на </w:t>
+      </w:r>
+      <w:r>
+        <w:rPr>
+          <w:rFonts w:ascii="Times New Roman" w:hAnsi="Times New Roman" w:cs="Times New Roman"/>
+          <w:sz w:val="28"/>
+          <w:szCs w:val="28"/>
           <w:lang w:val="en-US"/>
         </w:rPr>
-      </w:pPr>
-      <w:hyperlink r:id="rId13" w:history="1">
-        <w:r>
-          <w:rPr>
-            <w:rStyle w:val="a5"/>
-            <w:rFonts w:ascii="Times New Roman" w:hAnsi="Times New Roman" w:cs="Times New Roman"/>
-            <w:sz w:val="24"/>
-            <w:szCs w:val="28"/>
-            <w:lang w:val="en-US"/>
-          </w:rPr>
-          <w:t>https</w:t>
-        </w:r>
-        <w:r>
-          <w:rPr>
-            <w:rStyle w:val="a5"/>
-            <w:rFonts w:ascii="Times New Roman" w:hAnsi="Times New Roman" w:cs="Times New Roman"/>
-            <w:sz w:val="24"/>
-            <w:szCs w:val="28"/>
-            <w:lang w:val="en-US"/>
-          </w:rPr>
-          <w:t>://</w:t>
-        </w:r>
-        <w:r>
-          <w:rPr>
-            <w:rStyle w:val="a5"/>
-            <w:rFonts w:ascii="Times New Roman" w:hAnsi="Times New Roman" w:cs="Times New Roman"/>
-            <w:sz w:val="24"/>
-            <w:szCs w:val="28"/>
-            <w:lang w:val="en-US"/>
-          </w:rPr>
-          <w:t>github</w:t>
-        </w:r>
-        <w:r>
-          <w:rPr>
-            <w:rStyle w:val="a5"/>
-            <w:rFonts w:ascii="Times New Roman" w:hAnsi="Times New Roman" w:cs="Times New Roman"/>
-            <w:sz w:val="24"/>
-            <w:szCs w:val="28"/>
-            <w:lang w:val="en-US"/>
-          </w:rPr>
-          <w:t>.</w:t>
-        </w:r>
-        <w:r>
-          <w:rPr>
-            <w:rStyle w:val="a5"/>
-            <w:rFonts w:ascii="Times New Roman" w:hAnsi="Times New Roman" w:cs="Times New Roman"/>
-            <w:sz w:val="24"/>
-            <w:szCs w:val="28"/>
-            <w:lang w:val="en-US"/>
-          </w:rPr>
-          <w:t>com</w:t>
-        </w:r>
-        <w:r>
-          <w:rPr>
-            <w:rStyle w:val="a5"/>
-            <w:rFonts w:ascii="Times New Roman" w:hAnsi="Times New Roman" w:cs="Times New Roman"/>
-            <w:sz w:val="24"/>
-            <w:szCs w:val="28"/>
-            <w:lang w:val="en-US"/>
-          </w:rPr>
-          <w:t>/</w:t>
-        </w:r>
-        <w:r>
-          <w:rPr>
-            <w:rStyle w:val="a5"/>
-            <w:rFonts w:ascii="Times New Roman" w:hAnsi="Times New Roman" w:cs="Times New Roman"/>
-            <w:sz w:val="24"/>
-            <w:szCs w:val="28"/>
-            <w:lang w:val="en-US"/>
-          </w:rPr>
-          <w:t>bletovskiy</w:t>
-        </w:r>
-        <w:r>
-          <w:rPr>
-            <w:rStyle w:val="a5"/>
-            <w:rFonts w:ascii="Times New Roman" w:hAnsi="Times New Roman" w:cs="Times New Roman"/>
-            <w:sz w:val="24"/>
-            <w:szCs w:val="28"/>
-            <w:lang w:val="en-US"/>
-          </w:rPr>
-          <w:t>/</w:t>
-        </w:r>
-        <w:r>
-          <w:rPr>
-            <w:rStyle w:val="a5"/>
-            <w:rFonts w:ascii="Times New Roman" w:hAnsi="Times New Roman" w:cs="Times New Roman"/>
-            <w:sz w:val="24"/>
-            <w:szCs w:val="28"/>
-            <w:lang w:val="en-US"/>
-          </w:rPr>
-          <w:t>TP</w:t>
-        </w:r>
-        <w:r>
-          <w:rPr>
-            <w:rStyle w:val="a5"/>
-            <w:rFonts w:ascii="Times New Roman" w:hAnsi="Times New Roman" w:cs="Times New Roman"/>
-            <w:sz w:val="24"/>
-            <w:szCs w:val="28"/>
-            <w:lang w:val="en-US"/>
-          </w:rPr>
-          <w:t>-</w:t>
-        </w:r>
-        <w:r>
-          <w:rPr>
-            <w:rStyle w:val="a5"/>
-            <w:rFonts w:ascii="Times New Roman" w:hAnsi="Times New Roman" w:cs="Times New Roman"/>
-            <w:sz w:val="24"/>
-            <w:szCs w:val="28"/>
-            <w:lang w:val="en-US"/>
-          </w:rPr>
-          <w:t>KB</w:t>
-        </w:r>
-        <w:r>
-          <w:rPr>
-            <w:rStyle w:val="a5"/>
-            <w:rFonts w:ascii="Times New Roman" w:hAnsi="Times New Roman" w:cs="Times New Roman"/>
-            <w:sz w:val="24"/>
-            <w:szCs w:val="28"/>
-            <w:lang w:val="en-US"/>
-          </w:rPr>
-          <w:t>-222-</w:t>
-        </w:r>
-        <w:r>
-          <w:rPr>
-            <w:rStyle w:val="a5"/>
-            <w:rFonts w:ascii="Times New Roman" w:hAnsi="Times New Roman" w:cs="Times New Roman"/>
-            <w:sz w:val="24"/>
-            <w:szCs w:val="28"/>
-            <w:lang w:val="en-US"/>
-          </w:rPr>
-          <w:t>Serhii</w:t>
-        </w:r>
-        <w:r>
-          <w:rPr>
-            <w:rStyle w:val="a5"/>
-            <w:rFonts w:ascii="Times New Roman" w:hAnsi="Times New Roman" w:cs="Times New Roman"/>
-            <w:sz w:val="24"/>
-            <w:szCs w:val="28"/>
-            <w:lang w:val="en-US"/>
-          </w:rPr>
-          <w:t>-</w:t>
-        </w:r>
-        <w:r>
-          <w:rPr>
-            <w:rStyle w:val="a5"/>
-            <w:rFonts w:ascii="Times New Roman" w:hAnsi="Times New Roman" w:cs="Times New Roman"/>
-            <w:sz w:val="24"/>
-            <w:szCs w:val="28"/>
-            <w:lang w:val="en-US"/>
-          </w:rPr>
-          <w:t>Dmitrenko</w:t>
-        </w:r>
-        <w:r>
-          <w:rPr>
-            <w:rStyle w:val="a5"/>
-            <w:rFonts w:ascii="Times New Roman" w:hAnsi="Times New Roman" w:cs="Times New Roman"/>
-            <w:sz w:val="24"/>
-            <w:szCs w:val="28"/>
-            <w:lang w:val="en-US"/>
-          </w:rPr>
-          <w:t>/</w:t>
-        </w:r>
-        <w:r>
-          <w:rPr>
-            <w:rStyle w:val="a5"/>
-            <w:rFonts w:ascii="Times New Roman" w:hAnsi="Times New Roman" w:cs="Times New Roman"/>
-            <w:sz w:val="24"/>
-            <w:szCs w:val="28"/>
-            <w:lang w:val="en-US"/>
-          </w:rPr>
-          <w:t>blob</w:t>
-        </w:r>
-        <w:r>
-          <w:rPr>
-            <w:rStyle w:val="a5"/>
-            <w:rFonts w:ascii="Times New Roman" w:hAnsi="Times New Roman" w:cs="Times New Roman"/>
-            <w:sz w:val="24"/>
-            <w:szCs w:val="28"/>
-            <w:lang w:val="en-US"/>
-          </w:rPr>
-          <w:t>/</w:t>
-        </w:r>
-        <w:r>
-          <w:rPr>
-            <w:rStyle w:val="a5"/>
-            <w:rFonts w:ascii="Times New Roman" w:hAnsi="Times New Roman" w:cs="Times New Roman"/>
-            <w:sz w:val="24"/>
-            <w:szCs w:val="28"/>
-            <w:lang w:val="en-US"/>
-          </w:rPr>
-          <w:t>main</w:t>
-        </w:r>
-        <w:r>
-          <w:rPr>
-            <w:rStyle w:val="a5"/>
-            <w:rFonts w:ascii="Times New Roman" w:hAnsi="Times New Roman" w:cs="Times New Roman"/>
-            <w:sz w:val="24"/>
-            <w:szCs w:val="28"/>
-            <w:lang w:val="en-US"/>
-          </w:rPr>
-          <w:t>/</w:t>
-        </w:r>
-        <w:r>
-          <w:rPr>
-            <w:rStyle w:val="a5"/>
-            <w:rFonts w:ascii="Times New Roman" w:hAnsi="Times New Roman" w:cs="Times New Roman"/>
-            <w:sz w:val="24"/>
-            <w:szCs w:val="28"/>
-            <w:lang w:val="en-US"/>
-          </w:rPr>
-          <w:t>topic</w:t>
-        </w:r>
-        <w:r>
-          <w:rPr>
-            <w:rStyle w:val="a5"/>
-            <w:rFonts w:ascii="Times New Roman" w:hAnsi="Times New Roman" w:cs="Times New Roman"/>
-            <w:sz w:val="24"/>
-            <w:szCs w:val="28"/>
-            <w:lang w:val="en-US"/>
-          </w:rPr>
-          <w:t>_02/</w:t>
-        </w:r>
-        <w:r>
-          <w:rPr>
-            <w:rStyle w:val="a5"/>
-            <w:rFonts w:ascii="Times New Roman" w:hAnsi="Times New Roman" w:cs="Times New Roman"/>
-            <w:sz w:val="24"/>
-            <w:szCs w:val="28"/>
-            <w:lang w:val="en-US"/>
-          </w:rPr>
-          <w:t>task</w:t>
-        </w:r>
-        <w:r>
-          <w:rPr>
-            <w:rStyle w:val="a5"/>
-            <w:rFonts w:ascii="Times New Roman" w:hAnsi="Times New Roman" w:cs="Times New Roman"/>
-            <w:sz w:val="24"/>
-            <w:szCs w:val="28"/>
-            <w:lang w:val="en-US"/>
-          </w:rPr>
-          <w:t>2.</w:t>
-        </w:r>
-        <w:r>
-          <w:rPr>
-            <w:rStyle w:val="a5"/>
-            <w:rFonts w:ascii="Times New Roman" w:hAnsi="Times New Roman" w:cs="Times New Roman"/>
-            <w:sz w:val="24"/>
-            <w:szCs w:val="28"/>
-            <w:lang w:val="en-US"/>
-          </w:rPr>
-          <w:t>py</w:t>
-        </w:r>
-      </w:hyperlink>
-    </w:p>
-    <w:p>
-      <w:pPr>
-        <w:ind w:firstLine="708"/>
-        <w:rPr>
-          <w:rFonts w:ascii="Times New Roman" w:hAnsi="Times New Roman" w:cs="Times New Roman"/>
-          <w:sz w:val="28"/>
-          <w:szCs w:val="28"/>
-          <w:lang w:val="ru-RU"/>
-        </w:rPr>
-      </w:pPr>
-      <w:r>
-        <w:rPr>
-          <w:rFonts w:ascii="Times New Roman" w:hAnsi="Times New Roman" w:cs="Times New Roman"/>
-          <w:sz w:val="28"/>
-          <w:szCs w:val="28"/>
-        </w:rPr>
-        <w:t xml:space="preserve">Знімок екрану з посилання на </w:t>
-      </w:r>
-      <w:r>
-        <w:rPr>
-          <w:rFonts w:ascii="Times New Roman" w:hAnsi="Times New Roman" w:cs="Times New Roman"/>
-          <w:sz w:val="28"/>
-          <w:szCs w:val="28"/>
-          <w:lang w:val="en-US"/>
-        </w:rPr>
         <w:t>github</w:t>
       </w:r>
       <w:r>
@@ -5338,9 +5403,10 @@
       <w:r>
         <w:rPr>
           <w:rFonts w:ascii="Times New Roman" w:hAnsi="Times New Roman" w:cs="Times New Roman"/>
-          <w:sz w:val="28"/>
-          <w:szCs w:val="28"/>
-          <w:lang w:val="ru-RU"/>
+          <w:noProof/>
+          <w:sz w:val="28"/>
+          <w:szCs w:val="28"/>
+          <w:lang w:eastAsia="uk-UA"/>
         </w:rPr>
         <w:lastRenderedPageBreak/>
         <w:drawing>
@@ -5776,433 +5842,8 @@
                 <w:szCs w:val="20"/>
               </w:rPr>
             </w:pPr>
-            <w:r>
-              <w:rPr>
-                <w:rFonts w:ascii="Courier New" w:hAnsi="Courier New" w:cs="Courier New"/>
-                <w:sz w:val="20"/>
-                <w:szCs w:val="20"/>
-              </w:rPr>
-              <w:t xml:space="preserve">    def add(a, b):</w:t>
-            </w:r>
-          </w:p>
-          <w:p>
-            <w:pPr>
-              <w:rPr>
-                <w:rFonts w:ascii="Courier New" w:hAnsi="Courier New" w:cs="Courier New"/>
-                <w:sz w:val="20"/>
-                <w:szCs w:val="20"/>
-              </w:rPr>
-            </w:pPr>
-            <w:r>
-              <w:rPr>
-                <w:rFonts w:ascii="Courier New" w:hAnsi="Courier New" w:cs="Courier New"/>
-                <w:sz w:val="20"/>
-                <w:szCs w:val="20"/>
-              </w:rPr>
-              <w:t xml:space="preserve">    return a + b</w:t>
-            </w:r>
-          </w:p>
-          <w:p>
-            <w:pPr>
-              <w:rPr>
-                <w:rFonts w:ascii="Courier New" w:hAnsi="Courier New" w:cs="Courier New"/>
-                <w:sz w:val="20"/>
-                <w:szCs w:val="20"/>
-              </w:rPr>
-            </w:pPr>
-          </w:p>
-          <w:p>
-            <w:pPr>
-              <w:rPr>
-                <w:rFonts w:ascii="Courier New" w:hAnsi="Courier New" w:cs="Courier New"/>
-                <w:sz w:val="20"/>
-                <w:szCs w:val="20"/>
-              </w:rPr>
-            </w:pPr>
-            <w:r>
-              <w:rPr>
-                <w:rFonts w:ascii="Courier New" w:hAnsi="Courier New" w:cs="Courier New"/>
-                <w:sz w:val="20"/>
-                <w:szCs w:val="20"/>
-              </w:rPr>
-              <w:t>def substract(a, b):</w:t>
-            </w:r>
-          </w:p>
-          <w:p>
-            <w:pPr>
-              <w:rPr>
-                <w:rFonts w:ascii="Courier New" w:hAnsi="Courier New" w:cs="Courier New"/>
-                <w:sz w:val="20"/>
-                <w:szCs w:val="20"/>
-              </w:rPr>
-            </w:pPr>
-            <w:r>
-              <w:rPr>
-                <w:rFonts w:ascii="Courier New" w:hAnsi="Courier New" w:cs="Courier New"/>
-                <w:sz w:val="20"/>
-                <w:szCs w:val="20"/>
-              </w:rPr>
-              <w:t xml:space="preserve">    return a - b</w:t>
-            </w:r>
-          </w:p>
-          <w:p>
-            <w:pPr>
-              <w:rPr>
-                <w:rFonts w:ascii="Courier New" w:hAnsi="Courier New" w:cs="Courier New"/>
-                <w:sz w:val="20"/>
-                <w:szCs w:val="20"/>
-              </w:rPr>
-            </w:pPr>
-          </w:p>
-          <w:p>
-            <w:pPr>
-              <w:rPr>
-                <w:rFonts w:ascii="Courier New" w:hAnsi="Courier New" w:cs="Courier New"/>
-                <w:sz w:val="20"/>
-                <w:szCs w:val="20"/>
-              </w:rPr>
-            </w:pPr>
-            <w:r>
-              <w:rPr>
-                <w:rFonts w:ascii="Courier New" w:hAnsi="Courier New" w:cs="Courier New"/>
-                <w:sz w:val="20"/>
-                <w:szCs w:val="20"/>
-              </w:rPr>
-              <w:t>def multiply(a, b):</w:t>
-            </w:r>
-          </w:p>
-          <w:p>
-            <w:pPr>
-              <w:rPr>
-                <w:rFonts w:ascii="Courier New" w:hAnsi="Courier New" w:cs="Courier New"/>
-                <w:sz w:val="20"/>
-                <w:szCs w:val="20"/>
-              </w:rPr>
-            </w:pPr>
-            <w:r>
-              <w:rPr>
-                <w:rFonts w:ascii="Courier New" w:hAnsi="Courier New" w:cs="Courier New"/>
-                <w:sz w:val="20"/>
-                <w:szCs w:val="20"/>
-              </w:rPr>
-              <w:t xml:space="preserve">    return a * b</w:t>
-            </w:r>
-          </w:p>
-          <w:p>
-            <w:pPr>
-              <w:rPr>
-                <w:rFonts w:ascii="Courier New" w:hAnsi="Courier New" w:cs="Courier New"/>
-                <w:sz w:val="20"/>
-                <w:szCs w:val="20"/>
-              </w:rPr>
-            </w:pPr>
-          </w:p>
-          <w:p>
-            <w:pPr>
-              <w:rPr>
-                <w:rFonts w:ascii="Courier New" w:hAnsi="Courier New" w:cs="Courier New"/>
-                <w:sz w:val="20"/>
-                <w:szCs w:val="20"/>
-              </w:rPr>
-            </w:pPr>
-            <w:r>
-              <w:rPr>
-                <w:rFonts w:ascii="Courier New" w:hAnsi="Courier New" w:cs="Courier New"/>
-                <w:sz w:val="20"/>
-                <w:szCs w:val="20"/>
-              </w:rPr>
-              <w:t>def divide(a, b):</w:t>
-            </w:r>
-          </w:p>
-          <w:p>
-            <w:pPr>
-              <w:rPr>
-                <w:rFonts w:ascii="Courier New" w:hAnsi="Courier New" w:cs="Courier New"/>
-                <w:sz w:val="20"/>
-                <w:szCs w:val="20"/>
-              </w:rPr>
-            </w:pPr>
-            <w:r>
-              <w:rPr>
-                <w:rFonts w:ascii="Courier New" w:hAnsi="Courier New" w:cs="Courier New"/>
-                <w:sz w:val="20"/>
-                <w:szCs w:val="20"/>
-              </w:rPr>
-              <w:t xml:space="preserve">    if b == 0:</w:t>
-            </w:r>
-          </w:p>
-          <w:p>
-            <w:pPr>
-              <w:rPr>
-                <w:rFonts w:ascii="Courier New" w:hAnsi="Courier New" w:cs="Courier New"/>
-                <w:sz w:val="20"/>
-                <w:szCs w:val="20"/>
-              </w:rPr>
-            </w:pPr>
-            <w:r>
-              <w:rPr>
-                <w:rFonts w:ascii="Courier New" w:hAnsi="Courier New" w:cs="Courier New"/>
-                <w:sz w:val="20"/>
-                <w:szCs w:val="20"/>
-              </w:rPr>
-              <w:t xml:space="preserve">        return "Division by zero is not allowed"</w:t>
-            </w:r>
-          </w:p>
-          <w:p>
-            <w:pPr>
-              <w:rPr>
-                <w:rFonts w:ascii="Courier New" w:hAnsi="Courier New" w:cs="Courier New"/>
-                <w:sz w:val="20"/>
-                <w:szCs w:val="20"/>
-              </w:rPr>
-            </w:pPr>
-            <w:r>
-              <w:rPr>
-                <w:rFonts w:ascii="Courier New" w:hAnsi="Courier New" w:cs="Courier New"/>
-                <w:sz w:val="20"/>
-                <w:szCs w:val="20"/>
-              </w:rPr>
-              <w:t xml:space="preserve">    return a / b</w:t>
-            </w:r>
-          </w:p>
-          <w:p>
-            <w:pPr>
-              <w:rPr>
-                <w:rFonts w:ascii="Courier New" w:hAnsi="Courier New" w:cs="Courier New"/>
-                <w:sz w:val="20"/>
-                <w:szCs w:val="20"/>
-              </w:rPr>
-            </w:pPr>
-          </w:p>
-          <w:p>
-            <w:pPr>
-              <w:rPr>
-                <w:rFonts w:ascii="Courier New" w:hAnsi="Courier New" w:cs="Courier New"/>
-                <w:sz w:val="20"/>
-                <w:szCs w:val="20"/>
-              </w:rPr>
-            </w:pPr>
-            <w:r>
-              <w:rPr>
-                <w:rFonts w:ascii="Courier New" w:hAnsi="Courier New" w:cs="Courier New"/>
-                <w:sz w:val="20"/>
-                <w:szCs w:val="20"/>
-              </w:rPr>
-              <w:t>a, b = map(float, input("Enter number 'a' and 'b' (separated by spaces): ").split())</w:t>
-            </w:r>
-          </w:p>
-          <w:p>
-            <w:pPr>
-              <w:rPr>
-                <w:rFonts w:ascii="Courier New" w:hAnsi="Courier New" w:cs="Courier New"/>
-                <w:sz w:val="20"/>
-                <w:szCs w:val="20"/>
-              </w:rPr>
-            </w:pPr>
-            <w:r>
-              <w:rPr>
-                <w:rFonts w:ascii="Courier New" w:hAnsi="Courier New" w:cs="Courier New"/>
-                <w:sz w:val="20"/>
-                <w:szCs w:val="20"/>
-              </w:rPr>
-              <w:t>operation = input("Enter operation (+, -, *, /): ")</w:t>
-            </w:r>
-          </w:p>
-          <w:p>
-            <w:pPr>
-              <w:rPr>
-                <w:rFonts w:ascii="Courier New" w:hAnsi="Courier New" w:cs="Courier New"/>
-                <w:sz w:val="20"/>
-                <w:szCs w:val="20"/>
-              </w:rPr>
-            </w:pPr>
-          </w:p>
-          <w:p>
-            <w:pPr>
-              <w:rPr>
-                <w:rFonts w:ascii="Courier New" w:hAnsi="Courier New" w:cs="Courier New"/>
-                <w:sz w:val="20"/>
-                <w:szCs w:val="20"/>
-              </w:rPr>
-            </w:pPr>
-            <w:r>
-              <w:rPr>
-                <w:rFonts w:ascii="Courier New" w:hAnsi="Courier New" w:cs="Courier New"/>
-                <w:sz w:val="20"/>
-                <w:szCs w:val="20"/>
-              </w:rPr>
-              <w:t>match operation:</w:t>
-            </w:r>
-          </w:p>
-          <w:p>
-            <w:pPr>
-              <w:rPr>
-                <w:rFonts w:ascii="Courier New" w:hAnsi="Courier New" w:cs="Courier New"/>
-                <w:sz w:val="20"/>
-                <w:szCs w:val="20"/>
-              </w:rPr>
-            </w:pPr>
-            <w:r>
-              <w:rPr>
-                <w:rFonts w:ascii="Courier New" w:hAnsi="Courier New" w:cs="Courier New"/>
-                <w:sz w:val="20"/>
-                <w:szCs w:val="20"/>
-              </w:rPr>
-              <w:t xml:space="preserve">    case "+":</w:t>
-            </w:r>
-          </w:p>
-          <w:p>
-            <w:pPr>
-              <w:rPr>
-                <w:rFonts w:ascii="Courier New" w:hAnsi="Courier New" w:cs="Courier New"/>
-                <w:sz w:val="20"/>
-                <w:szCs w:val="20"/>
-              </w:rPr>
-            </w:pPr>
-            <w:r>
-              <w:rPr>
-                <w:rFonts w:ascii="Courier New" w:hAnsi="Courier New" w:cs="Courier New"/>
-                <w:sz w:val="20"/>
-                <w:szCs w:val="20"/>
-              </w:rPr>
-              <w:t xml:space="preserve">         print(add(a, b))</w:t>
-            </w:r>
-          </w:p>
-          <w:p>
-            <w:pPr>
-              <w:rPr>
-                <w:rFonts w:ascii="Courier New" w:hAnsi="Courier New" w:cs="Courier New"/>
-                <w:sz w:val="20"/>
-                <w:szCs w:val="20"/>
-              </w:rPr>
-            </w:pPr>
-            <w:r>
-              <w:rPr>
-                <w:rFonts w:ascii="Courier New" w:hAnsi="Courier New" w:cs="Courier New"/>
-                <w:sz w:val="20"/>
-                <w:szCs w:val="20"/>
-              </w:rPr>
-              <w:t xml:space="preserve">    case "-":</w:t>
-            </w:r>
-          </w:p>
-          <w:p>
-            <w:pPr>
-              <w:rPr>
-                <w:rFonts w:ascii="Courier New" w:hAnsi="Courier New" w:cs="Courier New"/>
-                <w:sz w:val="20"/>
-                <w:szCs w:val="20"/>
-              </w:rPr>
-            </w:pPr>
-            <w:r>
-              <w:rPr>
-                <w:rFonts w:ascii="Courier New" w:hAnsi="Courier New" w:cs="Courier New"/>
-                <w:sz w:val="20"/>
-                <w:szCs w:val="20"/>
-              </w:rPr>
-              <w:t xml:space="preserve">         print(substract(a, b))</w:t>
-            </w:r>
-          </w:p>
-          <w:p>
-            <w:pPr>
-              <w:rPr>
-                <w:rFonts w:ascii="Courier New" w:hAnsi="Courier New" w:cs="Courier New"/>
-                <w:sz w:val="20"/>
-                <w:szCs w:val="20"/>
-              </w:rPr>
-            </w:pPr>
-            <w:r>
-              <w:rPr>
-                <w:rFonts w:ascii="Courier New" w:hAnsi="Courier New" w:cs="Courier New"/>
-                <w:sz w:val="20"/>
-                <w:szCs w:val="20"/>
-              </w:rPr>
-              <w:t xml:space="preserve">    case "*":</w:t>
-            </w:r>
-          </w:p>
-          <w:p>
-            <w:pPr>
-              <w:rPr>
-                <w:rFonts w:ascii="Courier New" w:hAnsi="Courier New" w:cs="Courier New"/>
-                <w:sz w:val="20"/>
-                <w:szCs w:val="20"/>
-              </w:rPr>
-            </w:pPr>
-            <w:r>
-              <w:rPr>
-                <w:rFonts w:ascii="Courier New" w:hAnsi="Courier New" w:cs="Courier New"/>
-                <w:sz w:val="20"/>
-                <w:szCs w:val="20"/>
-              </w:rPr>
-              <w:t xml:space="preserve">         print(multiply(a, b))</w:t>
-            </w:r>
-          </w:p>
-          <w:p>
-            <w:pPr>
-              <w:rPr>
-                <w:rFonts w:ascii="Courier New" w:hAnsi="Courier New" w:cs="Courier New"/>
-                <w:sz w:val="20"/>
-                <w:szCs w:val="20"/>
-              </w:rPr>
-            </w:pPr>
-            <w:r>
-              <w:rPr>
-                <w:rFonts w:ascii="Courier New" w:hAnsi="Courier New" w:cs="Courier New"/>
-                <w:sz w:val="20"/>
-                <w:szCs w:val="20"/>
-              </w:rPr>
-              <w:t xml:space="preserve">    case "/":</w:t>
-            </w:r>
-          </w:p>
-          <w:p>
-            <w:pPr>
-              <w:rPr>
-                <w:rFonts w:ascii="Courier New" w:hAnsi="Courier New" w:cs="Courier New"/>
-                <w:sz w:val="20"/>
-                <w:szCs w:val="20"/>
-              </w:rPr>
-            </w:pPr>
-            <w:r>
-              <w:rPr>
-                <w:rFonts w:ascii="Courier New" w:hAnsi="Courier New" w:cs="Courier New"/>
-                <w:sz w:val="20"/>
-                <w:szCs w:val="20"/>
-              </w:rPr>
-              <w:t xml:space="preserve">         print(divide(a, b))</w:t>
-            </w:r>
-          </w:p>
-          <w:p>
-            <w:pPr>
-              <w:rPr>
-                <w:rFonts w:ascii="Courier New" w:hAnsi="Courier New" w:cs="Courier New"/>
-                <w:sz w:val="20"/>
-                <w:szCs w:val="20"/>
-              </w:rPr>
-            </w:pPr>
-            <w:r>
-              <w:rPr>
-                <w:rFonts w:ascii="Courier New" w:hAnsi="Courier New" w:cs="Courier New"/>
-                <w:sz w:val="20"/>
-                <w:szCs w:val="20"/>
-              </w:rPr>
-              <w:t xml:space="preserve">    case _:</w:t>
-            </w:r>
-          </w:p>
-          <w:p>
-            <w:pPr>
-              <w:rPr>
-                <w:rFonts w:ascii="Courier New" w:hAnsi="Courier New" w:cs="Courier New"/>
-                <w:sz w:val="20"/>
-                <w:szCs w:val="20"/>
-              </w:rPr>
-            </w:pPr>
-            <w:r>
-              <w:rPr>
-                <w:rFonts w:ascii="Courier New" w:hAnsi="Courier New" w:cs="Courier New"/>
-                <w:sz w:val="20"/>
-                <w:szCs w:val="20"/>
-              </w:rPr>
-              <w:t xml:space="preserve">         print("Invalid operation")</w:t>
-            </w:r>
+            <w:bookmarkStart w:id="0" w:name="_GoBack"/>
+            <w:bookmarkEnd w:id="0"/>
           </w:p>
         </w:tc>
       </w:tr>
@@ -6260,287 +5901,287 @@
           <w:rFonts w:ascii="Times New Roman" w:hAnsi="Times New Roman" w:cs="Times New Roman"/>
           <w:sz w:val="24"/>
           <w:szCs w:val="28"/>
+          <w:lang w:val="ru-RU"/>
+        </w:rPr>
+      </w:pPr>
+      <w:hyperlink r:id="rId15" w:history="1">
+        <w:r>
+          <w:rPr>
+            <w:rStyle w:val="a5"/>
+            <w:rFonts w:ascii="Times New Roman" w:hAnsi="Times New Roman" w:cs="Times New Roman"/>
+            <w:sz w:val="24"/>
+            <w:szCs w:val="28"/>
+            <w:lang w:val="en-US"/>
+          </w:rPr>
+          <w:t>https</w:t>
+        </w:r>
+        <w:r>
+          <w:rPr>
+            <w:rStyle w:val="a5"/>
+            <w:rFonts w:ascii="Times New Roman" w:hAnsi="Times New Roman" w:cs="Times New Roman"/>
+            <w:sz w:val="24"/>
+            <w:szCs w:val="28"/>
+            <w:lang w:val="ru-RU"/>
+          </w:rPr>
+          <w:t>://</w:t>
+        </w:r>
+        <w:r>
+          <w:rPr>
+            <w:rStyle w:val="a5"/>
+            <w:rFonts w:ascii="Times New Roman" w:hAnsi="Times New Roman" w:cs="Times New Roman"/>
+            <w:sz w:val="24"/>
+            <w:szCs w:val="28"/>
+            <w:lang w:val="en-US"/>
+          </w:rPr>
+          <w:t>github</w:t>
+        </w:r>
+        <w:r>
+          <w:rPr>
+            <w:rStyle w:val="a5"/>
+            <w:rFonts w:ascii="Times New Roman" w:hAnsi="Times New Roman" w:cs="Times New Roman"/>
+            <w:sz w:val="24"/>
+            <w:szCs w:val="28"/>
+            <w:lang w:val="ru-RU"/>
+          </w:rPr>
+          <w:t>.</w:t>
+        </w:r>
+        <w:r>
+          <w:rPr>
+            <w:rStyle w:val="a5"/>
+            <w:rFonts w:ascii="Times New Roman" w:hAnsi="Times New Roman" w:cs="Times New Roman"/>
+            <w:sz w:val="24"/>
+            <w:szCs w:val="28"/>
+            <w:lang w:val="en-US"/>
+          </w:rPr>
+          <w:t>com</w:t>
+        </w:r>
+        <w:r>
+          <w:rPr>
+            <w:rStyle w:val="a5"/>
+            <w:rFonts w:ascii="Times New Roman" w:hAnsi="Times New Roman" w:cs="Times New Roman"/>
+            <w:sz w:val="24"/>
+            <w:szCs w:val="28"/>
+            <w:lang w:val="ru-RU"/>
+          </w:rPr>
+          <w:t>/</w:t>
+        </w:r>
+        <w:r>
+          <w:rPr>
+            <w:rStyle w:val="a5"/>
+            <w:rFonts w:ascii="Times New Roman" w:hAnsi="Times New Roman" w:cs="Times New Roman"/>
+            <w:sz w:val="24"/>
+            <w:szCs w:val="28"/>
+            <w:lang w:val="en-US"/>
+          </w:rPr>
+          <w:t>bletovskiy</w:t>
+        </w:r>
+        <w:r>
+          <w:rPr>
+            <w:rStyle w:val="a5"/>
+            <w:rFonts w:ascii="Times New Roman" w:hAnsi="Times New Roman" w:cs="Times New Roman"/>
+            <w:sz w:val="24"/>
+            <w:szCs w:val="28"/>
+            <w:lang w:val="ru-RU"/>
+          </w:rPr>
+          <w:t>/</w:t>
+        </w:r>
+        <w:r>
+          <w:rPr>
+            <w:rStyle w:val="a5"/>
+            <w:rFonts w:ascii="Times New Roman" w:hAnsi="Times New Roman" w:cs="Times New Roman"/>
+            <w:sz w:val="24"/>
+            <w:szCs w:val="28"/>
+            <w:lang w:val="en-US"/>
+          </w:rPr>
+          <w:t>TP</w:t>
+        </w:r>
+        <w:r>
+          <w:rPr>
+            <w:rStyle w:val="a5"/>
+            <w:rFonts w:ascii="Times New Roman" w:hAnsi="Times New Roman" w:cs="Times New Roman"/>
+            <w:sz w:val="24"/>
+            <w:szCs w:val="28"/>
+            <w:lang w:val="ru-RU"/>
+          </w:rPr>
+          <w:t>-</w:t>
+        </w:r>
+        <w:r>
+          <w:rPr>
+            <w:rStyle w:val="a5"/>
+            <w:rFonts w:ascii="Times New Roman" w:hAnsi="Times New Roman" w:cs="Times New Roman"/>
+            <w:sz w:val="24"/>
+            <w:szCs w:val="28"/>
+            <w:lang w:val="en-US"/>
+          </w:rPr>
+          <w:t>KB</w:t>
+        </w:r>
+        <w:r>
+          <w:rPr>
+            <w:rStyle w:val="a5"/>
+            <w:rFonts w:ascii="Times New Roman" w:hAnsi="Times New Roman" w:cs="Times New Roman"/>
+            <w:sz w:val="24"/>
+            <w:szCs w:val="28"/>
+            <w:lang w:val="ru-RU"/>
+          </w:rPr>
+          <w:t>-222-</w:t>
+        </w:r>
+        <w:r>
+          <w:rPr>
+            <w:rStyle w:val="a5"/>
+            <w:rFonts w:ascii="Times New Roman" w:hAnsi="Times New Roman" w:cs="Times New Roman"/>
+            <w:sz w:val="24"/>
+            <w:szCs w:val="28"/>
+            <w:lang w:val="en-US"/>
+          </w:rPr>
+          <w:t>Serhii</w:t>
+        </w:r>
+        <w:r>
+          <w:rPr>
+            <w:rStyle w:val="a5"/>
+            <w:rFonts w:ascii="Times New Roman" w:hAnsi="Times New Roman" w:cs="Times New Roman"/>
+            <w:sz w:val="24"/>
+            <w:szCs w:val="28"/>
+            <w:lang w:val="ru-RU"/>
+          </w:rPr>
+          <w:t>-</w:t>
+        </w:r>
+        <w:r>
+          <w:rPr>
+            <w:rStyle w:val="a5"/>
+            <w:rFonts w:ascii="Times New Roman" w:hAnsi="Times New Roman" w:cs="Times New Roman"/>
+            <w:sz w:val="24"/>
+            <w:szCs w:val="28"/>
+            <w:lang w:val="en-US"/>
+          </w:rPr>
+          <w:t>Dmitrenko</w:t>
+        </w:r>
+        <w:r>
+          <w:rPr>
+            <w:rStyle w:val="a5"/>
+            <w:rFonts w:ascii="Times New Roman" w:hAnsi="Times New Roman" w:cs="Times New Roman"/>
+            <w:sz w:val="24"/>
+            <w:szCs w:val="28"/>
+            <w:lang w:val="ru-RU"/>
+          </w:rPr>
+          <w:t>/</w:t>
+        </w:r>
+        <w:r>
+          <w:rPr>
+            <w:rStyle w:val="a5"/>
+            <w:rFonts w:ascii="Times New Roman" w:hAnsi="Times New Roman" w:cs="Times New Roman"/>
+            <w:sz w:val="24"/>
+            <w:szCs w:val="28"/>
+            <w:lang w:val="en-US"/>
+          </w:rPr>
+          <w:t>blob</w:t>
+        </w:r>
+        <w:r>
+          <w:rPr>
+            <w:rStyle w:val="a5"/>
+            <w:rFonts w:ascii="Times New Roman" w:hAnsi="Times New Roman" w:cs="Times New Roman"/>
+            <w:sz w:val="24"/>
+            <w:szCs w:val="28"/>
+            <w:lang w:val="ru-RU"/>
+          </w:rPr>
+          <w:t>/</w:t>
+        </w:r>
+        <w:r>
+          <w:rPr>
+            <w:rStyle w:val="a5"/>
+            <w:rFonts w:ascii="Times New Roman" w:hAnsi="Times New Roman" w:cs="Times New Roman"/>
+            <w:sz w:val="24"/>
+            <w:szCs w:val="28"/>
+            <w:lang w:val="en-US"/>
+          </w:rPr>
+          <w:t>main</w:t>
+        </w:r>
+        <w:r>
+          <w:rPr>
+            <w:rStyle w:val="a5"/>
+            <w:rFonts w:ascii="Times New Roman" w:hAnsi="Times New Roman" w:cs="Times New Roman"/>
+            <w:sz w:val="24"/>
+            <w:szCs w:val="28"/>
+            <w:lang w:val="ru-RU"/>
+          </w:rPr>
+          <w:t>/</w:t>
+        </w:r>
+        <w:r>
+          <w:rPr>
+            <w:rStyle w:val="a5"/>
+            <w:rFonts w:ascii="Times New Roman" w:hAnsi="Times New Roman" w:cs="Times New Roman"/>
+            <w:sz w:val="24"/>
+            <w:szCs w:val="28"/>
+            <w:lang w:val="en-US"/>
+          </w:rPr>
+          <w:t>topic</w:t>
+        </w:r>
+        <w:r>
+          <w:rPr>
+            <w:rStyle w:val="a5"/>
+            <w:rFonts w:ascii="Times New Roman" w:hAnsi="Times New Roman" w:cs="Times New Roman"/>
+            <w:sz w:val="24"/>
+            <w:szCs w:val="28"/>
+            <w:lang w:val="ru-RU"/>
+          </w:rPr>
+          <w:t>_02/</w:t>
+        </w:r>
+        <w:r>
+          <w:rPr>
+            <w:rStyle w:val="a5"/>
+            <w:rFonts w:ascii="Times New Roman" w:hAnsi="Times New Roman" w:cs="Times New Roman"/>
+            <w:sz w:val="24"/>
+            <w:szCs w:val="28"/>
+            <w:lang w:val="en-US"/>
+          </w:rPr>
+          <w:t>task</w:t>
+        </w:r>
+        <w:r>
+          <w:rPr>
+            <w:rStyle w:val="a5"/>
+            <w:rFonts w:ascii="Times New Roman" w:hAnsi="Times New Roman" w:cs="Times New Roman"/>
+            <w:sz w:val="24"/>
+            <w:szCs w:val="28"/>
+            <w:lang w:val="ru-RU"/>
+          </w:rPr>
+          <w:t>3.</w:t>
+        </w:r>
+        <w:r>
+          <w:rPr>
+            <w:rStyle w:val="a5"/>
+            <w:rFonts w:ascii="Times New Roman" w:hAnsi="Times New Roman" w:cs="Times New Roman"/>
+            <w:sz w:val="24"/>
+            <w:szCs w:val="28"/>
+            <w:lang w:val="en-US"/>
+          </w:rPr>
+          <w:t>py</w:t>
+        </w:r>
+      </w:hyperlink>
+    </w:p>
+    <w:p>
+      <w:pPr>
+        <w:ind w:firstLine="708"/>
+        <w:rPr>
+          <w:rFonts w:ascii="Times New Roman" w:hAnsi="Times New Roman" w:cs="Times New Roman"/>
+          <w:sz w:val="28"/>
+          <w:szCs w:val="28"/>
+          <w:lang w:val="ru-RU"/>
+        </w:rPr>
+      </w:pPr>
+      <w:r>
+        <w:rPr>
+          <w:rFonts w:ascii="Times New Roman" w:hAnsi="Times New Roman" w:cs="Times New Roman"/>
+          <w:sz w:val="28"/>
+          <w:szCs w:val="28"/>
+        </w:rPr>
+        <w:t xml:space="preserve">Знімок екрану з посилання на </w:t>
+      </w:r>
+      <w:r>
+        <w:rPr>
+          <w:rFonts w:ascii="Times New Roman" w:hAnsi="Times New Roman" w:cs="Times New Roman"/>
+          <w:sz w:val="28"/>
+          <w:szCs w:val="28"/>
           <w:lang w:val="en-US"/>
         </w:rPr>
-      </w:pPr>
-      <w:hyperlink r:id="rId15" w:history="1">
-        <w:r>
-          <w:rPr>
-            <w:rStyle w:val="a5"/>
-            <w:rFonts w:ascii="Times New Roman" w:hAnsi="Times New Roman" w:cs="Times New Roman"/>
-            <w:sz w:val="24"/>
-            <w:szCs w:val="28"/>
-            <w:lang w:val="en-US"/>
-          </w:rPr>
-          <w:t>https</w:t>
-        </w:r>
-        <w:r>
-          <w:rPr>
-            <w:rStyle w:val="a5"/>
-            <w:rFonts w:ascii="Times New Roman" w:hAnsi="Times New Roman" w:cs="Times New Roman"/>
-            <w:sz w:val="24"/>
-            <w:szCs w:val="28"/>
-            <w:lang w:val="en-US"/>
-          </w:rPr>
-          <w:t>://</w:t>
-        </w:r>
-        <w:r>
-          <w:rPr>
-            <w:rStyle w:val="a5"/>
-            <w:rFonts w:ascii="Times New Roman" w:hAnsi="Times New Roman" w:cs="Times New Roman"/>
-            <w:sz w:val="24"/>
-            <w:szCs w:val="28"/>
-            <w:lang w:val="en-US"/>
-          </w:rPr>
-          <w:t>github</w:t>
-        </w:r>
-        <w:r>
-          <w:rPr>
-            <w:rStyle w:val="a5"/>
-            <w:rFonts w:ascii="Times New Roman" w:hAnsi="Times New Roman" w:cs="Times New Roman"/>
-            <w:sz w:val="24"/>
-            <w:szCs w:val="28"/>
-            <w:lang w:val="en-US"/>
-          </w:rPr>
-          <w:t>.</w:t>
-        </w:r>
-        <w:r>
-          <w:rPr>
-            <w:rStyle w:val="a5"/>
-            <w:rFonts w:ascii="Times New Roman" w:hAnsi="Times New Roman" w:cs="Times New Roman"/>
-            <w:sz w:val="24"/>
-            <w:szCs w:val="28"/>
-            <w:lang w:val="en-US"/>
-          </w:rPr>
-          <w:t>com</w:t>
-        </w:r>
-        <w:r>
-          <w:rPr>
-            <w:rStyle w:val="a5"/>
-            <w:rFonts w:ascii="Times New Roman" w:hAnsi="Times New Roman" w:cs="Times New Roman"/>
-            <w:sz w:val="24"/>
-            <w:szCs w:val="28"/>
-            <w:lang w:val="en-US"/>
-          </w:rPr>
-          <w:t>/</w:t>
-        </w:r>
-        <w:r>
-          <w:rPr>
-            <w:rStyle w:val="a5"/>
-            <w:rFonts w:ascii="Times New Roman" w:hAnsi="Times New Roman" w:cs="Times New Roman"/>
-            <w:sz w:val="24"/>
-            <w:szCs w:val="28"/>
-            <w:lang w:val="en-US"/>
-          </w:rPr>
-          <w:t>bletovskiy</w:t>
-        </w:r>
-        <w:r>
-          <w:rPr>
-            <w:rStyle w:val="a5"/>
-            <w:rFonts w:ascii="Times New Roman" w:hAnsi="Times New Roman" w:cs="Times New Roman"/>
-            <w:sz w:val="24"/>
-            <w:szCs w:val="28"/>
-            <w:lang w:val="en-US"/>
-          </w:rPr>
-          <w:t>/</w:t>
-        </w:r>
-        <w:r>
-          <w:rPr>
-            <w:rStyle w:val="a5"/>
-            <w:rFonts w:ascii="Times New Roman" w:hAnsi="Times New Roman" w:cs="Times New Roman"/>
-            <w:sz w:val="24"/>
-            <w:szCs w:val="28"/>
-            <w:lang w:val="en-US"/>
-          </w:rPr>
-          <w:t>TP</w:t>
-        </w:r>
-        <w:r>
-          <w:rPr>
-            <w:rStyle w:val="a5"/>
-            <w:rFonts w:ascii="Times New Roman" w:hAnsi="Times New Roman" w:cs="Times New Roman"/>
-            <w:sz w:val="24"/>
-            <w:szCs w:val="28"/>
-            <w:lang w:val="en-US"/>
-          </w:rPr>
-          <w:t>-</w:t>
-        </w:r>
-        <w:r>
-          <w:rPr>
-            <w:rStyle w:val="a5"/>
-            <w:rFonts w:ascii="Times New Roman" w:hAnsi="Times New Roman" w:cs="Times New Roman"/>
-            <w:sz w:val="24"/>
-            <w:szCs w:val="28"/>
-            <w:lang w:val="en-US"/>
-          </w:rPr>
-          <w:t>KB</w:t>
-        </w:r>
-        <w:r>
-          <w:rPr>
-            <w:rStyle w:val="a5"/>
-            <w:rFonts w:ascii="Times New Roman" w:hAnsi="Times New Roman" w:cs="Times New Roman"/>
-            <w:sz w:val="24"/>
-            <w:szCs w:val="28"/>
-            <w:lang w:val="en-US"/>
-          </w:rPr>
-          <w:t>-222-</w:t>
-        </w:r>
-        <w:r>
-          <w:rPr>
-            <w:rStyle w:val="a5"/>
-            <w:rFonts w:ascii="Times New Roman" w:hAnsi="Times New Roman" w:cs="Times New Roman"/>
-            <w:sz w:val="24"/>
-            <w:szCs w:val="28"/>
-            <w:lang w:val="en-US"/>
-          </w:rPr>
-          <w:t>Serhii</w:t>
-        </w:r>
-        <w:r>
-          <w:rPr>
-            <w:rStyle w:val="a5"/>
-            <w:rFonts w:ascii="Times New Roman" w:hAnsi="Times New Roman" w:cs="Times New Roman"/>
-            <w:sz w:val="24"/>
-            <w:szCs w:val="28"/>
-            <w:lang w:val="en-US"/>
-          </w:rPr>
-          <w:t>-</w:t>
-        </w:r>
-        <w:r>
-          <w:rPr>
-            <w:rStyle w:val="a5"/>
-            <w:rFonts w:ascii="Times New Roman" w:hAnsi="Times New Roman" w:cs="Times New Roman"/>
-            <w:sz w:val="24"/>
-            <w:szCs w:val="28"/>
-            <w:lang w:val="en-US"/>
-          </w:rPr>
-          <w:t>Dmitrenko</w:t>
-        </w:r>
-        <w:r>
-          <w:rPr>
-            <w:rStyle w:val="a5"/>
-            <w:rFonts w:ascii="Times New Roman" w:hAnsi="Times New Roman" w:cs="Times New Roman"/>
-            <w:sz w:val="24"/>
-            <w:szCs w:val="28"/>
-            <w:lang w:val="en-US"/>
-          </w:rPr>
-          <w:t>/</w:t>
-        </w:r>
-        <w:r>
-          <w:rPr>
-            <w:rStyle w:val="a5"/>
-            <w:rFonts w:ascii="Times New Roman" w:hAnsi="Times New Roman" w:cs="Times New Roman"/>
-            <w:sz w:val="24"/>
-            <w:szCs w:val="28"/>
-            <w:lang w:val="en-US"/>
-          </w:rPr>
-          <w:t>blob</w:t>
-        </w:r>
-        <w:r>
-          <w:rPr>
-            <w:rStyle w:val="a5"/>
-            <w:rFonts w:ascii="Times New Roman" w:hAnsi="Times New Roman" w:cs="Times New Roman"/>
-            <w:sz w:val="24"/>
-            <w:szCs w:val="28"/>
-            <w:lang w:val="en-US"/>
-          </w:rPr>
-          <w:t>/</w:t>
-        </w:r>
-        <w:r>
-          <w:rPr>
-            <w:rStyle w:val="a5"/>
-            <w:rFonts w:ascii="Times New Roman" w:hAnsi="Times New Roman" w:cs="Times New Roman"/>
-            <w:sz w:val="24"/>
-            <w:szCs w:val="28"/>
-            <w:lang w:val="en-US"/>
-          </w:rPr>
-          <w:t>main</w:t>
-        </w:r>
-        <w:r>
-          <w:rPr>
-            <w:rStyle w:val="a5"/>
-            <w:rFonts w:ascii="Times New Roman" w:hAnsi="Times New Roman" w:cs="Times New Roman"/>
-            <w:sz w:val="24"/>
-            <w:szCs w:val="28"/>
-            <w:lang w:val="en-US"/>
-          </w:rPr>
-          <w:t>/</w:t>
-        </w:r>
-        <w:r>
-          <w:rPr>
-            <w:rStyle w:val="a5"/>
-            <w:rFonts w:ascii="Times New Roman" w:hAnsi="Times New Roman" w:cs="Times New Roman"/>
-            <w:sz w:val="24"/>
-            <w:szCs w:val="28"/>
-            <w:lang w:val="en-US"/>
-          </w:rPr>
-          <w:t>topic</w:t>
-        </w:r>
-        <w:r>
-          <w:rPr>
-            <w:rStyle w:val="a5"/>
-            <w:rFonts w:ascii="Times New Roman" w:hAnsi="Times New Roman" w:cs="Times New Roman"/>
-            <w:sz w:val="24"/>
-            <w:szCs w:val="28"/>
-            <w:lang w:val="en-US"/>
-          </w:rPr>
-          <w:t>_02/</w:t>
-        </w:r>
-        <w:r>
-          <w:rPr>
-            <w:rStyle w:val="a5"/>
-            <w:rFonts w:ascii="Times New Roman" w:hAnsi="Times New Roman" w:cs="Times New Roman"/>
-            <w:sz w:val="24"/>
-            <w:szCs w:val="28"/>
-            <w:lang w:val="en-US"/>
-          </w:rPr>
-          <w:t>task</w:t>
-        </w:r>
-        <w:r>
-          <w:rPr>
-            <w:rStyle w:val="a5"/>
-            <w:rFonts w:ascii="Times New Roman" w:hAnsi="Times New Roman" w:cs="Times New Roman"/>
-            <w:sz w:val="24"/>
-            <w:szCs w:val="28"/>
-            <w:lang w:val="en-US"/>
-          </w:rPr>
-          <w:t>3.</w:t>
-        </w:r>
-        <w:r>
-          <w:rPr>
-            <w:rStyle w:val="a5"/>
-            <w:rFonts w:ascii="Times New Roman" w:hAnsi="Times New Roman" w:cs="Times New Roman"/>
-            <w:sz w:val="24"/>
-            <w:szCs w:val="28"/>
-            <w:lang w:val="en-US"/>
-          </w:rPr>
-          <w:t>py</w:t>
-        </w:r>
-      </w:hyperlink>
-    </w:p>
-    <w:p>
-      <w:pPr>
-        <w:ind w:firstLine="708"/>
-        <w:rPr>
-          <w:rFonts w:ascii="Times New Roman" w:hAnsi="Times New Roman" w:cs="Times New Roman"/>
-          <w:sz w:val="28"/>
-          <w:szCs w:val="28"/>
-          <w:lang w:val="ru-RU"/>
-        </w:rPr>
-      </w:pPr>
-      <w:r>
-        <w:rPr>
-          <w:rFonts w:ascii="Times New Roman" w:hAnsi="Times New Roman" w:cs="Times New Roman"/>
-          <w:sz w:val="28"/>
-          <w:szCs w:val="28"/>
-        </w:rPr>
-        <w:t xml:space="preserve">Знімок екрану з посилання на </w:t>
-      </w:r>
-      <w:r>
-        <w:rPr>
-          <w:rFonts w:ascii="Times New Roman" w:hAnsi="Times New Roman" w:cs="Times New Roman"/>
-          <w:sz w:val="28"/>
-          <w:szCs w:val="28"/>
-          <w:lang w:val="en-US"/>
-        </w:rPr>
         <w:t>github</w:t>
       </w:r>
       <w:r>
@@ -6565,11 +6206,11 @@
       <w:r>
         <w:rPr>
           <w:rFonts w:ascii="Times New Roman" w:hAnsi="Times New Roman" w:cs="Times New Roman"/>
-          <w:sz w:val="28"/>
-          <w:szCs w:val="28"/>
-          <w:lang w:val="ru-RU"/>
-        </w:rPr>
-        <w:lastRenderedPageBreak/>
+          <w:noProof/>
+          <w:sz w:val="28"/>
+          <w:szCs w:val="28"/>
+          <w:lang w:eastAsia="uk-UA"/>
+        </w:rPr>
         <w:drawing>
           <wp:inline distT="0" distB="0" distL="0" distR="0" wp14:anchorId="1958DE15" wp14:editId="34319BC7">
             <wp:extent cx="6120765" cy="5113020"/>

</xml_diff>

<commit_message>
Update lpr and README
</commit_message>
<xml_diff>
--- a/TP-KB-22-Serhii-Dmitrenko-lpr.docx
+++ b/TP-KB-22-Serhii-Dmitrenko-lpr.docx
@@ -2695,6 +2695,45 @@
     </w:p>
     <w:p>
       <w:pPr>
+        <w:jc w:val="right"/>
+        <w:rPr>
+          <w:rFonts w:ascii="Times New Roman" w:hAnsi="Times New Roman" w:cs="Times New Roman"/>
+          <w:sz w:val="28"/>
+          <w:szCs w:val="28"/>
+          <w:lang w:val="en-US"/>
+        </w:rPr>
+      </w:pPr>
+      <w:r>
+        <w:rPr>
+          <w:rFonts w:ascii="Times New Roman" w:hAnsi="Times New Roman" w:cs="Times New Roman"/>
+          <w:sz w:val="28"/>
+          <w:szCs w:val="28"/>
+        </w:rPr>
+        <w:t>Звіт до теми №2</w:t>
+      </w:r>
+    </w:p>
+    <w:p>
+      <w:pPr>
+        <w:jc w:val="right"/>
+        <w:rPr>
+          <w:rFonts w:ascii="Times New Roman" w:hAnsi="Times New Roman" w:cs="Times New Roman"/>
+          <w:sz w:val="28"/>
+          <w:szCs w:val="28"/>
+        </w:rPr>
+      </w:pPr>
+      <w:r>
+        <w:rPr>
+          <w:rFonts w:ascii="Times New Roman" w:hAnsi="Times New Roman" w:cs="Times New Roman"/>
+          <w:sz w:val="28"/>
+          <w:szCs w:val="28"/>
+        </w:rPr>
+        <w:t>Умовний перехід</w:t>
+      </w:r>
+      <w:bookmarkStart w:id="0" w:name="_GoBack"/>
+      <w:bookmarkEnd w:id="0"/>
+    </w:p>
+    <w:p>
+      <w:pPr>
         <w:ind w:firstLine="360"/>
         <w:rPr>
           <w:rFonts w:ascii="Times New Roman" w:hAnsi="Times New Roman" w:cs="Times New Roman"/>
@@ -3415,6 +3454,7 @@
                 <w:sz w:val="20"/>
                 <w:szCs w:val="20"/>
               </w:rPr>
+              <w:lastRenderedPageBreak/>
               <w:t xml:space="preserve">        print("Two real roots:")</w:t>
             </w:r>
           </w:p>
@@ -3483,7 +3523,6 @@
                 <w:sz w:val="20"/>
                 <w:szCs w:val="20"/>
               </w:rPr>
-              <w:lastRenderedPageBreak/>
               <w:t xml:space="preserve">        x1 = roots</w:t>
             </w:r>
           </w:p>
@@ -4178,7 +4217,6 @@
           <w:sz w:val="28"/>
           <w:szCs w:val="28"/>
         </w:rPr>
-        <w:lastRenderedPageBreak/>
         <w:t>Хід виконання:</w:t>
       </w:r>
     </w:p>
@@ -6437,8 +6475,6 @@
               </w:rPr>
               <w:t xml:space="preserve">            print("Invalid operation")</w:t>
             </w:r>
-            <w:bookmarkStart w:id="0" w:name="_GoBack"/>
-            <w:bookmarkEnd w:id="0"/>
           </w:p>
         </w:tc>
       </w:tr>
@@ -6801,9 +6837,10 @@
       <w:r>
         <w:rPr>
           <w:rFonts w:ascii="Times New Roman" w:hAnsi="Times New Roman" w:cs="Times New Roman"/>
-          <w:sz w:val="28"/>
-          <w:szCs w:val="28"/>
-          <w:lang w:val="ru-RU"/>
+          <w:noProof/>
+          <w:sz w:val="28"/>
+          <w:szCs w:val="28"/>
+          <w:lang w:eastAsia="uk-UA"/>
         </w:rPr>
         <w:lastRenderedPageBreak/>
         <w:drawing>

</xml_diff>